<commit_message>
Minor change. added 2
</commit_message>
<xml_diff>
--- a/Document.docx
+++ b/Document.docx
@@ -14,7 +14,18 @@
     <w:p/>
     <w:p>
       <w:r>
-        <w:t>This is test text with test idea.</w:t>
+        <w:t xml:space="preserve">This is test </w:t>
+      </w:r>
+      <w:proofErr w:type="gramStart"/>
+      <w:r>
+        <w:t xml:space="preserve">2  </w:t>
+      </w:r>
+      <w:r>
+        <w:t>text</w:t>
+      </w:r>
+      <w:proofErr w:type="gramEnd"/>
+      <w:r>
+        <w:t xml:space="preserve"> with test idea.</w:t>
       </w:r>
     </w:p>
     <w:sectPr>

</xml_diff>